<commit_message>
Modify documents and README
</commit_message>
<xml_diff>
--- a/README.docx
+++ b/README.docx
@@ -1,6 +1,6 @@
 
 <file path=word/document.xml><?xml version="1.0" encoding="utf-8"?>
-<w:document xmlns:wpc="http://schemas.microsoft.com/office/word/2010/wordprocessingCanvas" xmlns:cx="http://schemas.microsoft.com/office/drawing/2014/chartex" xmlns:mc="http://schemas.openxmlformats.org/markup-compatibility/2006" xmlns:o="urn:schemas-microsoft-com:office:office" xmlns:r="http://schemas.openxmlformats.org/officeDocument/2006/relationships" xmlns:m="http://schemas.openxmlformats.org/officeDocument/2006/math" xmlns:v="urn:schemas-microsoft-com:vml" xmlns:wp14="http://schemas.microsoft.com/office/word/2010/wordprocessingDrawing" xmlns:wp="http://schemas.openxmlformats.org/drawingml/2006/wordprocessingDrawing" xmlns:w10="urn:schemas-microsoft-com:office:word" xmlns:w="http://schemas.openxmlformats.org/wordprocessingml/2006/main" xmlns:w14="http://schemas.microsoft.com/office/word/2010/wordml" xmlns:w15="http://schemas.microsoft.com/office/word/2012/wordml" xmlns:w16se="http://schemas.microsoft.com/office/word/2015/wordml/symex" xmlns:wpg="http://schemas.microsoft.com/office/word/2010/wordprocessingGroup" xmlns:wpi="http://schemas.microsoft.com/office/word/2010/wordprocessingInk" xmlns:wne="http://schemas.microsoft.com/office/word/2006/wordml" xmlns:wps="http://schemas.microsoft.com/office/word/2010/wordprocessingShape" mc:Ignorable="w14 w15 w16se wp14">
+<w:document xmlns:wpc="http://schemas.microsoft.com/office/word/2010/wordprocessingCanvas" xmlns:cx="http://schemas.microsoft.com/office/drawing/2014/chartex" xmlns:cx1="http://schemas.microsoft.com/office/drawing/2015/9/8/chartex" xmlns:cx2="http://schemas.microsoft.com/office/drawing/2015/10/21/chartex" xmlns:cx3="http://schemas.microsoft.com/office/drawing/2016/5/9/chartex" xmlns:cx4="http://schemas.microsoft.com/office/drawing/2016/5/10/chartex" xmlns:cx5="http://schemas.microsoft.com/office/drawing/2016/5/11/chartex" xmlns:cx6="http://schemas.microsoft.com/office/drawing/2016/5/12/chartex" xmlns:cx7="http://schemas.microsoft.com/office/drawing/2016/5/13/chartex" xmlns:cx8="http://schemas.microsoft.com/office/drawing/2016/5/14/chartex" xmlns:mc="http://schemas.openxmlformats.org/markup-compatibility/2006" xmlns:aink="http://schemas.microsoft.com/office/drawing/2016/ink" xmlns:am3d="http://schemas.microsoft.com/office/drawing/2017/model3d" xmlns:o="urn:schemas-microsoft-com:office:office" xmlns:oel="http://schemas.microsoft.com/office/2019/extlst" xmlns:r="http://schemas.openxmlformats.org/officeDocument/2006/relationships" xmlns:m="http://schemas.openxmlformats.org/officeDocument/2006/math" xmlns:v="urn:schemas-microsoft-com:vml" xmlns:wp14="http://schemas.microsoft.com/office/word/2010/wordprocessingDrawing" xmlns:wp="http://schemas.openxmlformats.org/drawingml/2006/wordprocessingDrawing" xmlns:w10="urn:schemas-microsoft-com:office:word" xmlns:w="http://schemas.openxmlformats.org/wordprocessingml/2006/main" xmlns:w14="http://schemas.microsoft.com/office/word/2010/wordml" xmlns:w15="http://schemas.microsoft.com/office/word/2012/wordml" xmlns:w16cex="http://schemas.microsoft.com/office/word/2018/wordml/cex" xmlns:w16cid="http://schemas.microsoft.com/office/word/2016/wordml/cid" xmlns:w16="http://schemas.microsoft.com/office/word/2018/wordml" xmlns:w16du="http://schemas.microsoft.com/office/word/2023/wordml/word16du" xmlns:w16sdtdh="http://schemas.microsoft.com/office/word/2020/wordml/sdtdatahash" xmlns:w16se="http://schemas.microsoft.com/office/word/2015/wordml/symex" xmlns:wpg="http://schemas.microsoft.com/office/word/2010/wordprocessingGroup" xmlns:wpi="http://schemas.microsoft.com/office/word/2010/wordprocessingInk" xmlns:wne="http://schemas.microsoft.com/office/word/2006/wordml" xmlns:wps="http://schemas.microsoft.com/office/word/2010/wordprocessingShape" mc:Ignorable="w14 w15 w16se w16cid w16 w16cex w16sdtdh w16du wp14">
   <w:body>
     <w:p>
       <w:pPr>
@@ -147,7 +147,23 @@
           <w:rFonts w:ascii="Times New Roman" w:hAnsi="Times New Roman" w:cs="Times New Roman"/>
           <w:sz w:val="40"/>
         </w:rPr>
-        <w:t>Trần Quang An Quốc</w:t>
+        <w:t xml:space="preserve">Trần Quang </w:t>
+      </w:r>
+      <w:proofErr w:type="gramStart"/>
+      <w:r>
+        <w:rPr>
+          <w:rFonts w:ascii="Times New Roman" w:hAnsi="Times New Roman" w:cs="Times New Roman"/>
+          <w:sz w:val="40"/>
+        </w:rPr>
+        <w:t>An</w:t>
+      </w:r>
+      <w:proofErr w:type="gramEnd"/>
+      <w:r>
+        <w:rPr>
+          <w:rFonts w:ascii="Times New Roman" w:hAnsi="Times New Roman" w:cs="Times New Roman"/>
+          <w:sz w:val="40"/>
+        </w:rPr>
+        <w:t xml:space="preserve"> Quốc</w:t>
       </w:r>
       <w:r>
         <w:rPr>
@@ -170,7 +186,10 @@
     <w:sdt>
       <w:sdtPr>
         <w:rPr>
-          <w:rFonts w:ascii="Times New Roman" w:hAnsi="Times New Roman" w:cs="Times New Roman"/>
+          <w:rFonts w:ascii="Times New Roman" w:eastAsiaTheme="minorHAnsi" w:hAnsi="Times New Roman" w:cs="Times New Roman"/>
+          <w:color w:val="auto"/>
+          <w:sz w:val="24"/>
+          <w:szCs w:val="24"/>
         </w:rPr>
         <w:id w:val="1647707812"/>
         <w:docPartObj>
@@ -180,13 +199,9 @@
       </w:sdtPr>
       <w:sdtEndPr>
         <w:rPr>
-          <w:rFonts w:eastAsiaTheme="minorHAnsi"/>
           <w:b/>
           <w:bCs/>
           <w:noProof/>
-          <w:color w:val="auto"/>
-          <w:sz w:val="24"/>
-          <w:szCs w:val="24"/>
         </w:rPr>
       </w:sdtEndPr>
       <w:sdtContent>
@@ -1448,8 +1463,8 @@
           <w:szCs w:val="24"/>
         </w:rPr>
       </w:pPr>
-      <w:bookmarkStart w:id="3" w:name="architecture-overview"/>
-      <w:bookmarkStart w:id="4" w:name="_Toc180400702"/>
+      <w:bookmarkStart w:id="3" w:name="_Toc180400702"/>
+      <w:bookmarkStart w:id="4" w:name="architecture-overview"/>
       <w:bookmarkEnd w:id="1"/>
       <w:r>
         <w:rPr>
@@ -1459,7 +1474,7 @@
         </w:rPr>
         <w:t>2. Architecture Overview</w:t>
       </w:r>
-      <w:bookmarkEnd w:id="4"/>
+      <w:bookmarkEnd w:id="3"/>
     </w:p>
     <w:p>
       <w:pPr>
@@ -1554,13 +1569,7 @@
         <w:rPr>
           <w:rFonts w:ascii="Times New Roman" w:hAnsi="Times New Roman" w:cs="Times New Roman"/>
         </w:rPr>
-        <w:t>: Provides the web server infrastructure to handle HTTP re</w:t>
-      </w:r>
-      <w:r>
-        <w:rPr>
-          <w:rFonts w:ascii="Times New Roman" w:hAnsi="Times New Roman" w:cs="Times New Roman"/>
-        </w:rPr>
-        <w:t>quests and responses asynchronously.</w:t>
+        <w:t>: Provides the web server infrastructure to handle HTTP requests and responses asynchronously.</w:t>
       </w:r>
     </w:p>
     <w:p>
@@ -1626,9 +1635,9 @@
           <w:szCs w:val="24"/>
         </w:rPr>
       </w:pPr>
-      <w:bookmarkStart w:id="5" w:name="flow-of-operation"/>
-      <w:bookmarkStart w:id="6" w:name="_Toc180400703"/>
-      <w:bookmarkEnd w:id="3"/>
+      <w:bookmarkStart w:id="5" w:name="_Toc180400703"/>
+      <w:bookmarkStart w:id="6" w:name="flow-of-operation"/>
+      <w:bookmarkEnd w:id="4"/>
       <w:r>
         <w:rPr>
           <w:rFonts w:ascii="Times New Roman" w:hAnsi="Times New Roman" w:cs="Times New Roman"/>
@@ -1637,7 +1646,7 @@
         </w:rPr>
         <w:t>3. Flow of Operation</w:t>
       </w:r>
-      <w:bookmarkEnd w:id="6"/>
+      <w:bookmarkEnd w:id="5"/>
     </w:p>
     <w:p>
       <w:pPr>
@@ -1648,37 +1657,16 @@
           <w:color w:val="auto"/>
         </w:rPr>
       </w:pPr>
-      <w:bookmarkStart w:id="7" w:name="authentication"/>
-      <w:bookmarkStart w:id="8" w:name="_Toc180400704"/>
+      <w:bookmarkStart w:id="7" w:name="_Toc180400704"/>
+      <w:bookmarkStart w:id="8" w:name="authentication"/>
       <w:r>
         <w:rPr>
           <w:rFonts w:ascii="Times New Roman" w:hAnsi="Times New Roman" w:cs="Times New Roman"/>
           <w:color w:val="auto"/>
         </w:rPr>
-        <w:t xml:space="preserve">3.1 </w:t>
-      </w:r>
-      <w:r>
-        <w:rPr>
-          <w:rFonts w:ascii="Times New Roman" w:hAnsi="Times New Roman" w:cs="Times New Roman"/>
-          <w:color w:val="auto"/>
-        </w:rPr>
-        <w:t>Authen</w:t>
-      </w:r>
-      <w:r>
-        <w:rPr>
-          <w:rFonts w:ascii="Times New Roman" w:hAnsi="Times New Roman" w:cs="Times New Roman"/>
-          <w:color w:val="auto"/>
-        </w:rPr>
-        <w:t>tication</w:t>
-      </w:r>
-      <w:r>
-        <w:rPr>
-          <w:rFonts w:ascii="Times New Roman" w:hAnsi="Times New Roman" w:cs="Times New Roman"/>
-          <w:color w:val="auto"/>
-        </w:rPr>
-        <w:t>:</w:t>
-      </w:r>
-      <w:bookmarkEnd w:id="8"/>
+        <w:t>3.1 Authentication:</w:t>
+      </w:r>
+      <w:bookmarkEnd w:id="7"/>
     </w:p>
     <w:p>
       <w:pPr>
@@ -1695,6 +1683,20 @@
       <w:r>
         <w:rPr>
           <w:rFonts w:ascii="Times New Roman" w:hAnsi="Times New Roman" w:cs="Times New Roman"/>
+          <w:b/>
+          <w:bCs/>
+        </w:rPr>
+        <w:t>AuthHandler</w:t>
+      </w:r>
+      <w:r>
+        <w:rPr>
+          <w:rFonts w:ascii="Times New Roman" w:hAnsi="Times New Roman" w:cs="Times New Roman"/>
+        </w:rPr>
+        <w:t xml:space="preserve">: </w:t>
+      </w:r>
+      <w:r>
+        <w:rPr>
+          <w:rFonts w:ascii="Times New Roman" w:hAnsi="Times New Roman" w:cs="Times New Roman"/>
         </w:rPr>
         <w:t xml:space="preserve">Clients authenticate using a unique token generated by the </w:t>
       </w:r>
@@ -1783,31 +1785,17 @@
           <w:color w:val="auto"/>
         </w:rPr>
       </w:pPr>
-      <w:bookmarkStart w:id="9" w:name="indexing-code"/>
-      <w:bookmarkStart w:id="10" w:name="_Toc180400705"/>
-      <w:bookmarkEnd w:id="7"/>
+      <w:bookmarkStart w:id="9" w:name="_Toc180400705"/>
+      <w:bookmarkStart w:id="10" w:name="indexing-code"/>
+      <w:bookmarkEnd w:id="8"/>
       <w:r>
         <w:rPr>
           <w:rFonts w:ascii="Times New Roman" w:hAnsi="Times New Roman" w:cs="Times New Roman"/>
           <w:color w:val="auto"/>
         </w:rPr>
-        <w:t xml:space="preserve">3.2 </w:t>
-      </w:r>
-      <w:r>
-        <w:rPr>
-          <w:rFonts w:ascii="Times New Roman" w:hAnsi="Times New Roman" w:cs="Times New Roman"/>
-          <w:color w:val="auto"/>
-        </w:rPr>
-        <w:t>Indexing Code</w:t>
-      </w:r>
-      <w:r>
-        <w:rPr>
-          <w:rFonts w:ascii="Times New Roman" w:hAnsi="Times New Roman" w:cs="Times New Roman"/>
-          <w:color w:val="auto"/>
-        </w:rPr>
-        <w:t>:</w:t>
-      </w:r>
-      <w:bookmarkEnd w:id="10"/>
+        <w:t>3.2 Indexing Code:</w:t>
+      </w:r>
+      <w:bookmarkEnd w:id="9"/>
     </w:p>
     <w:p>
       <w:pPr>
@@ -1855,15 +1843,7 @@
           <w:rFonts w:ascii="Times New Roman" w:hAnsi="Times New Roman" w:cs="Times New Roman"/>
           <w:sz w:val="24"/>
         </w:rPr>
-        <w:t>/in</w:t>
-      </w:r>
-      <w:r>
-        <w:rPr>
-          <w:rStyle w:val="VerbatimChar"/>
-          <w:rFonts w:ascii="Times New Roman" w:hAnsi="Times New Roman" w:cs="Times New Roman"/>
-          <w:sz w:val="24"/>
-        </w:rPr>
-        <w:t>dex</w:t>
+        <w:t>/index</w:t>
       </w:r>
       <w:r>
         <w:rPr>
@@ -1947,31 +1927,17 @@
           <w:color w:val="auto"/>
         </w:rPr>
       </w:pPr>
-      <w:bookmarkStart w:id="11" w:name="retrieving-code"/>
-      <w:bookmarkStart w:id="12" w:name="_Toc180400706"/>
-      <w:bookmarkEnd w:id="9"/>
+      <w:bookmarkStart w:id="11" w:name="_Toc180400706"/>
+      <w:bookmarkStart w:id="12" w:name="retrieving-code"/>
+      <w:bookmarkEnd w:id="10"/>
       <w:r>
         <w:rPr>
           <w:rFonts w:ascii="Times New Roman" w:hAnsi="Times New Roman" w:cs="Times New Roman"/>
           <w:color w:val="auto"/>
         </w:rPr>
-        <w:t xml:space="preserve">3.3 </w:t>
-      </w:r>
-      <w:r>
-        <w:rPr>
-          <w:rFonts w:ascii="Times New Roman" w:hAnsi="Times New Roman" w:cs="Times New Roman"/>
-          <w:color w:val="auto"/>
-        </w:rPr>
-        <w:t>Retrieving Code</w:t>
-      </w:r>
-      <w:r>
-        <w:rPr>
-          <w:rFonts w:ascii="Times New Roman" w:hAnsi="Times New Roman" w:cs="Times New Roman"/>
-          <w:color w:val="auto"/>
-        </w:rPr>
-        <w:t>:</w:t>
-      </w:r>
-      <w:bookmarkEnd w:id="12"/>
+        <w:t>3.3 Retrieving Code:</w:t>
+      </w:r>
+      <w:bookmarkEnd w:id="11"/>
     </w:p>
     <w:p>
       <w:pPr>
@@ -2075,31 +2041,17 @@
           <w:color w:val="auto"/>
         </w:rPr>
       </w:pPr>
-      <w:bookmarkStart w:id="13" w:name="re-indexing-code"/>
-      <w:bookmarkStart w:id="14" w:name="_Toc180400707"/>
-      <w:bookmarkEnd w:id="11"/>
+      <w:bookmarkStart w:id="13" w:name="_Toc180400707"/>
+      <w:bookmarkStart w:id="14" w:name="re-indexing-code"/>
+      <w:bookmarkEnd w:id="12"/>
       <w:r>
         <w:rPr>
           <w:rFonts w:ascii="Times New Roman" w:hAnsi="Times New Roman" w:cs="Times New Roman"/>
           <w:color w:val="auto"/>
         </w:rPr>
-        <w:t xml:space="preserve">3.4 </w:t>
-      </w:r>
-      <w:r>
-        <w:rPr>
-          <w:rFonts w:ascii="Times New Roman" w:hAnsi="Times New Roman" w:cs="Times New Roman"/>
-          <w:color w:val="auto"/>
-        </w:rPr>
-        <w:t>Re-indexing Code</w:t>
-      </w:r>
-      <w:r>
-        <w:rPr>
-          <w:rFonts w:ascii="Times New Roman" w:hAnsi="Times New Roman" w:cs="Times New Roman"/>
-          <w:color w:val="auto"/>
-        </w:rPr>
-        <w:t>:</w:t>
-      </w:r>
-      <w:bookmarkEnd w:id="14"/>
+        <w:t>3.4 Re-indexing Code:</w:t>
+      </w:r>
+      <w:bookmarkEnd w:id="13"/>
     </w:p>
     <w:p>
       <w:pPr>
@@ -2133,15 +2085,7 @@
           <w:rFonts w:ascii="Times New Roman" w:hAnsi="Times New Roman" w:cs="Times New Roman"/>
           <w:sz w:val="24"/>
         </w:rPr>
-        <w:t>P</w:t>
-      </w:r>
-      <w:r>
-        <w:rPr>
-          <w:rStyle w:val="VerbatimChar"/>
-          <w:rFonts w:ascii="Times New Roman" w:hAnsi="Times New Roman" w:cs="Times New Roman"/>
-          <w:sz w:val="24"/>
-        </w:rPr>
-        <w:t>OST</w:t>
+        <w:t>POST</w:t>
       </w:r>
       <w:r>
         <w:rPr>
@@ -2193,7 +2137,6 @@
         <w:rPr>
           <w:rFonts w:ascii="Times New Roman" w:hAnsi="Times New Roman" w:cs="Times New Roman"/>
         </w:rPr>
-        <w:lastRenderedPageBreak/>
         <w:t>Deletes existing embeddings associated with specified folders.</w:t>
       </w:r>
     </w:p>
@@ -2234,6 +2177,64 @@
     </w:p>
     <w:p>
       <w:pPr>
+        <w:pStyle w:val="Compact"/>
+        <w:ind w:left="240"/>
+        <w:rPr>
+          <w:rFonts w:ascii="Times New Roman" w:hAnsi="Times New Roman" w:cs="Times New Roman"/>
+          <w:b/>
+        </w:rPr>
+      </w:pPr>
+      <w:r>
+        <w:rPr>
+          <w:rFonts w:ascii="Times New Roman" w:hAnsi="Times New Roman" w:cs="Times New Roman"/>
+          <w:b/>
+          <w:noProof/>
+        </w:rPr>
+        <w:drawing>
+          <wp:inline distT="0" distB="0" distL="0" distR="0" wp14:anchorId="2F033943" wp14:editId="3F67A3EA">
+            <wp:extent cx="5943600" cy="3096260"/>
+            <wp:effectExtent l="0" t="0" r="0" b="0"/>
+            <wp:docPr id="1092634496" name="Picture 1"/>
+            <wp:cNvGraphicFramePr>
+              <a:graphicFrameLocks xmlns:a="http://schemas.openxmlformats.org/drawingml/2006/main" noChangeAspect="1"/>
+            </wp:cNvGraphicFramePr>
+            <a:graphic xmlns:a="http://schemas.openxmlformats.org/drawingml/2006/main">
+              <a:graphicData uri="http://schemas.openxmlformats.org/drawingml/2006/picture">
+                <pic:pic xmlns:pic="http://schemas.openxmlformats.org/drawingml/2006/picture">
+                  <pic:nvPicPr>
+                    <pic:cNvPr id="1092634496" name="Picture 1092634496"/>
+                    <pic:cNvPicPr/>
+                  </pic:nvPicPr>
+                  <pic:blipFill>
+                    <a:blip r:embed="rId8">
+                      <a:extLst>
+                        <a:ext uri="{28A0092B-C50C-407E-A947-70E740481C1C}">
+                          <a14:useLocalDpi xmlns:a14="http://schemas.microsoft.com/office/drawing/2010/main" val="0"/>
+                        </a:ext>
+                      </a:extLst>
+                    </a:blip>
+                    <a:stretch>
+                      <a:fillRect/>
+                    </a:stretch>
+                  </pic:blipFill>
+                  <pic:spPr>
+                    <a:xfrm>
+                      <a:off x="0" y="0"/>
+                      <a:ext cx="5943600" cy="3096260"/>
+                    </a:xfrm>
+                    <a:prstGeom prst="rect">
+                      <a:avLst/>
+                    </a:prstGeom>
+                  </pic:spPr>
+                </pic:pic>
+              </a:graphicData>
+            </a:graphic>
+          </wp:inline>
+        </w:drawing>
+      </w:r>
+    </w:p>
+    <w:p>
+      <w:pPr>
         <w:pStyle w:val="Heading2"/>
         <w:rPr>
           <w:rFonts w:ascii="Times New Roman" w:hAnsi="Times New Roman" w:cs="Times New Roman"/>
@@ -2241,10 +2242,10 @@
           <w:szCs w:val="24"/>
         </w:rPr>
       </w:pPr>
-      <w:bookmarkStart w:id="15" w:name="related-packages"/>
-      <w:bookmarkStart w:id="16" w:name="_Toc180400708"/>
-      <w:bookmarkEnd w:id="5"/>
-      <w:bookmarkEnd w:id="13"/>
+      <w:bookmarkStart w:id="15" w:name="_Toc180400708"/>
+      <w:bookmarkStart w:id="16" w:name="related-packages"/>
+      <w:bookmarkEnd w:id="6"/>
+      <w:bookmarkEnd w:id="14"/>
       <w:r>
         <w:rPr>
           <w:rFonts w:ascii="Times New Roman" w:hAnsi="Times New Roman" w:cs="Times New Roman"/>
@@ -2253,7 +2254,7 @@
         </w:rPr>
         <w:t>4. Related packages</w:t>
       </w:r>
-      <w:bookmarkEnd w:id="16"/>
+      <w:bookmarkEnd w:id="15"/>
     </w:p>
     <w:p>
       <w:pPr>
@@ -2289,19 +2290,8 @@
           <w:i/>
           <w:sz w:val="24"/>
         </w:rPr>
-        <w:t>requirement</w:t>
-      </w:r>
-      <w:r>
-        <w:rPr>
-          <w:rStyle w:val="VerbatimChar"/>
-          <w:rFonts w:ascii="Times New Roman" w:hAnsi="Times New Roman" w:cs="Times New Roman"/>
-          <w:i/>
-          <w:sz w:val="24"/>
-        </w:rPr>
-        <w:t>s.txt</w:t>
-      </w:r>
-      <w:bookmarkStart w:id="17" w:name="_GoBack"/>
-      <w:bookmarkEnd w:id="17"/>
+        <w:t>requirements.txt</w:t>
+      </w:r>
     </w:p>
     <w:p>
       <w:pPr>
@@ -2312,9 +2302,9 @@
           <w:szCs w:val="24"/>
         </w:rPr>
       </w:pPr>
+      <w:bookmarkStart w:id="17" w:name="_Toc180400709"/>
       <w:bookmarkStart w:id="18" w:name="running-with-docker"/>
-      <w:bookmarkStart w:id="19" w:name="_Toc180400709"/>
-      <w:bookmarkEnd w:id="15"/>
+      <w:bookmarkEnd w:id="16"/>
       <w:r>
         <w:rPr>
           <w:rFonts w:ascii="Times New Roman" w:hAnsi="Times New Roman" w:cs="Times New Roman"/>
@@ -2323,7 +2313,7 @@
         </w:rPr>
         <w:t>5. Running with Docker</w:t>
       </w:r>
-      <w:bookmarkEnd w:id="19"/>
+      <w:bookmarkEnd w:id="17"/>
     </w:p>
     <w:p>
       <w:pPr>
@@ -2396,8 +2386,19 @@
           <w:i/>
           <w:sz w:val="24"/>
         </w:rPr>
-        <w:t>docker build -t rag-system .</w:t>
-      </w:r>
+        <w:t>docker build -t rag-</w:t>
+      </w:r>
+      <w:proofErr w:type="gramStart"/>
+      <w:r>
+        <w:rPr>
+          <w:rStyle w:val="VerbatimChar"/>
+          <w:rFonts w:ascii="Times New Roman" w:hAnsi="Times New Roman" w:cs="Times New Roman"/>
+          <w:i/>
+          <w:sz w:val="24"/>
+        </w:rPr>
+        <w:t>system .</w:t>
+      </w:r>
+      <w:proofErr w:type="gramEnd"/>
     </w:p>
     <w:p>
       <w:pPr>
@@ -2455,13 +2456,7 @@
         <w:rPr>
           <w:rFonts w:ascii="Times New Roman" w:hAnsi="Times New Roman" w:cs="Times New Roman"/>
         </w:rPr>
-        <w:t>This co</w:t>
-      </w:r>
-      <w:r>
-        <w:rPr>
-          <w:rFonts w:ascii="Times New Roman" w:hAnsi="Times New Roman" w:cs="Times New Roman"/>
-        </w:rPr>
-        <w:t>mmand will start the container and map port 8000 from the container to port 8000 on your host machine.</w:t>
+        <w:t>This command will start the container and map port 8000 from the container to port 8000 on your host machine.</w:t>
       </w:r>
     </w:p>
     <w:p>
@@ -2522,8 +2517,8 @@
           <w:szCs w:val="24"/>
         </w:rPr>
       </w:pPr>
+      <w:bookmarkStart w:id="19" w:name="_Toc180400710"/>
       <w:bookmarkStart w:id="20" w:name="related-documentations"/>
-      <w:bookmarkStart w:id="21" w:name="_Toc180400710"/>
       <w:bookmarkEnd w:id="18"/>
       <w:r>
         <w:rPr>
@@ -2531,17 +2526,9 @@
           <w:sz w:val="24"/>
           <w:szCs w:val="24"/>
         </w:rPr>
-        <w:t>6. Rel</w:t>
-      </w:r>
-      <w:r>
-        <w:rPr>
-          <w:rFonts w:ascii="Times New Roman" w:hAnsi="Times New Roman" w:cs="Times New Roman"/>
-          <w:sz w:val="24"/>
-          <w:szCs w:val="24"/>
-        </w:rPr>
-        <w:t>ated Documentations</w:t>
-      </w:r>
-      <w:bookmarkEnd w:id="21"/>
+        <w:t>6. Related Documentations</w:t>
+      </w:r>
+      <w:bookmarkEnd w:id="19"/>
     </w:p>
     <w:p>
       <w:pPr>
@@ -2568,7 +2555,7 @@
         </w:rPr>
         <w:t xml:space="preserve">: </w:t>
       </w:r>
-      <w:hyperlink r:id="rId8">
+      <w:hyperlink r:id="rId9">
         <w:r>
           <w:rPr>
             <w:rStyle w:val="Hyperlink"/>
@@ -2596,15 +2583,7 @@
           <w:b/>
           <w:bCs/>
         </w:rPr>
-        <w:t>LanceDB</w:t>
-      </w:r>
-      <w:r>
-        <w:rPr>
-          <w:rFonts w:ascii="Times New Roman" w:hAnsi="Times New Roman" w:cs="Times New Roman"/>
-          <w:b/>
-          <w:bCs/>
-        </w:rPr>
-        <w:t xml:space="preserve"> Documentation</w:t>
+        <w:t>LanceDB Documentation</w:t>
       </w:r>
       <w:r>
         <w:rPr>
@@ -2612,7 +2591,7 @@
         </w:rPr>
         <w:t xml:space="preserve">: </w:t>
       </w:r>
-      <w:hyperlink r:id="rId9">
+      <w:hyperlink r:id="rId10">
         <w:r>
           <w:rPr>
             <w:rStyle w:val="Hyperlink"/>
@@ -2648,7 +2627,7 @@
         </w:rPr>
         <w:t xml:space="preserve">: </w:t>
       </w:r>
-      <w:hyperlink r:id="rId10">
+      <w:hyperlink r:id="rId11">
         <w:r>
           <w:rPr>
             <w:rStyle w:val="Hyperlink"/>
@@ -2684,7 +2663,7 @@
         </w:rPr>
         <w:t xml:space="preserve">: </w:t>
       </w:r>
-      <w:hyperlink r:id="rId11">
+      <w:hyperlink r:id="rId12">
         <w:r>
           <w:rPr>
             <w:rStyle w:val="Hyperlink"/>
@@ -2720,7 +2699,7 @@
         </w:rPr>
         <w:t xml:space="preserve">: </w:t>
       </w:r>
-      <w:hyperlink r:id="rId12">
+      <w:hyperlink r:id="rId13">
         <w:r>
           <w:rPr>
             <w:rStyle w:val="Hyperlink"/>
@@ -2756,7 +2735,7 @@
         </w:rPr>
         <w:t xml:space="preserve">: </w:t>
       </w:r>
-      <w:hyperlink r:id="rId13">
+      <w:hyperlink r:id="rId14">
         <w:r>
           <w:rPr>
             <w:rStyle w:val="Hyperlink"/>
@@ -2779,7 +2758,7 @@
 </file>
 
 <file path=word/endnotes.xml><?xml version="1.0" encoding="utf-8"?>
-<w:endnotes xmlns:wpc="http://schemas.microsoft.com/office/word/2010/wordprocessingCanvas" xmlns:cx="http://schemas.microsoft.com/office/drawing/2014/chartex" xmlns:mc="http://schemas.openxmlformats.org/markup-compatibility/2006" xmlns:o="urn:schemas-microsoft-com:office:office" xmlns:r="http://schemas.openxmlformats.org/officeDocument/2006/relationships" xmlns:m="http://schemas.openxmlformats.org/officeDocument/2006/math" xmlns:v="urn:schemas-microsoft-com:vml" xmlns:wp14="http://schemas.microsoft.com/office/word/2010/wordprocessingDrawing" xmlns:wp="http://schemas.openxmlformats.org/drawingml/2006/wordprocessingDrawing" xmlns:w10="urn:schemas-microsoft-com:office:word" xmlns:w="http://schemas.openxmlformats.org/wordprocessingml/2006/main" xmlns:w14="http://schemas.microsoft.com/office/word/2010/wordml" xmlns:w15="http://schemas.microsoft.com/office/word/2012/wordml" xmlns:w16se="http://schemas.microsoft.com/office/word/2015/wordml/symex" xmlns:wpg="http://schemas.microsoft.com/office/word/2010/wordprocessingGroup" xmlns:wpi="http://schemas.microsoft.com/office/word/2010/wordprocessingInk" xmlns:wne="http://schemas.microsoft.com/office/word/2006/wordml" xmlns:wps="http://schemas.microsoft.com/office/word/2010/wordprocessingShape" mc:Ignorable="w14 w15 w16se wp14">
+<w:endnotes xmlns:wpc="http://schemas.microsoft.com/office/word/2010/wordprocessingCanvas" xmlns:cx="http://schemas.microsoft.com/office/drawing/2014/chartex" xmlns:cx1="http://schemas.microsoft.com/office/drawing/2015/9/8/chartex" xmlns:cx2="http://schemas.microsoft.com/office/drawing/2015/10/21/chartex" xmlns:cx3="http://schemas.microsoft.com/office/drawing/2016/5/9/chartex" xmlns:cx4="http://schemas.microsoft.com/office/drawing/2016/5/10/chartex" xmlns:cx5="http://schemas.microsoft.com/office/drawing/2016/5/11/chartex" xmlns:cx6="http://schemas.microsoft.com/office/drawing/2016/5/12/chartex" xmlns:cx7="http://schemas.microsoft.com/office/drawing/2016/5/13/chartex" xmlns:cx8="http://schemas.microsoft.com/office/drawing/2016/5/14/chartex" xmlns:mc="http://schemas.openxmlformats.org/markup-compatibility/2006" xmlns:aink="http://schemas.microsoft.com/office/drawing/2016/ink" xmlns:am3d="http://schemas.microsoft.com/office/drawing/2017/model3d" xmlns:o="urn:schemas-microsoft-com:office:office" xmlns:oel="http://schemas.microsoft.com/office/2019/extlst" xmlns:r="http://schemas.openxmlformats.org/officeDocument/2006/relationships" xmlns:m="http://schemas.openxmlformats.org/officeDocument/2006/math" xmlns:v="urn:schemas-microsoft-com:vml" xmlns:wp14="http://schemas.microsoft.com/office/word/2010/wordprocessingDrawing" xmlns:wp="http://schemas.openxmlformats.org/drawingml/2006/wordprocessingDrawing" xmlns:w10="urn:schemas-microsoft-com:office:word" xmlns:w="http://schemas.openxmlformats.org/wordprocessingml/2006/main" xmlns:w14="http://schemas.microsoft.com/office/word/2010/wordml" xmlns:w15="http://schemas.microsoft.com/office/word/2012/wordml" xmlns:w16cex="http://schemas.microsoft.com/office/word/2018/wordml/cex" xmlns:w16cid="http://schemas.microsoft.com/office/word/2016/wordml/cid" xmlns:w16="http://schemas.microsoft.com/office/word/2018/wordml" xmlns:w16du="http://schemas.microsoft.com/office/word/2023/wordml/word16du" xmlns:w16sdtdh="http://schemas.microsoft.com/office/word/2020/wordml/sdtdatahash" xmlns:w16se="http://schemas.microsoft.com/office/word/2015/wordml/symex" xmlns:wpg="http://schemas.microsoft.com/office/word/2010/wordprocessingGroup" xmlns:wpi="http://schemas.microsoft.com/office/word/2010/wordprocessingInk" xmlns:wne="http://schemas.microsoft.com/office/word/2006/wordml" xmlns:wps="http://schemas.microsoft.com/office/word/2010/wordprocessingShape" mc:Ignorable="w14 w15 w16se w16cid w16 w16cex w16sdtdh w16du wp14">
   <w:endnote w:type="separator" w:id="-1">
     <w:p>
       <w:pPr>
@@ -2804,7 +2783,7 @@
 </file>
 
 <file path=word/footnotes.xml><?xml version="1.0" encoding="utf-8"?>
-<w:footnotes xmlns:wpc="http://schemas.microsoft.com/office/word/2010/wordprocessingCanvas" xmlns:cx="http://schemas.microsoft.com/office/drawing/2014/chartex" xmlns:mc="http://schemas.openxmlformats.org/markup-compatibility/2006" xmlns:o="urn:schemas-microsoft-com:office:office" xmlns:r="http://schemas.openxmlformats.org/officeDocument/2006/relationships" xmlns:m="http://schemas.openxmlformats.org/officeDocument/2006/math" xmlns:v="urn:schemas-microsoft-com:vml" xmlns:wp14="http://schemas.microsoft.com/office/word/2010/wordprocessingDrawing" xmlns:wp="http://schemas.openxmlformats.org/drawingml/2006/wordprocessingDrawing" xmlns:w10="urn:schemas-microsoft-com:office:word" xmlns:w="http://schemas.openxmlformats.org/wordprocessingml/2006/main" xmlns:w14="http://schemas.microsoft.com/office/word/2010/wordml" xmlns:w15="http://schemas.microsoft.com/office/word/2012/wordml" xmlns:w16se="http://schemas.microsoft.com/office/word/2015/wordml/symex" xmlns:wpg="http://schemas.microsoft.com/office/word/2010/wordprocessingGroup" xmlns:wpi="http://schemas.microsoft.com/office/word/2010/wordprocessingInk" xmlns:wne="http://schemas.microsoft.com/office/word/2006/wordml" xmlns:wps="http://schemas.microsoft.com/office/word/2010/wordprocessingShape" mc:Ignorable="w14 w15 w16se wp14">
+<w:footnotes xmlns:wpc="http://schemas.microsoft.com/office/word/2010/wordprocessingCanvas" xmlns:cx="http://schemas.microsoft.com/office/drawing/2014/chartex" xmlns:cx1="http://schemas.microsoft.com/office/drawing/2015/9/8/chartex" xmlns:cx2="http://schemas.microsoft.com/office/drawing/2015/10/21/chartex" xmlns:cx3="http://schemas.microsoft.com/office/drawing/2016/5/9/chartex" xmlns:cx4="http://schemas.microsoft.com/office/drawing/2016/5/10/chartex" xmlns:cx5="http://schemas.microsoft.com/office/drawing/2016/5/11/chartex" xmlns:cx6="http://schemas.microsoft.com/office/drawing/2016/5/12/chartex" xmlns:cx7="http://schemas.microsoft.com/office/drawing/2016/5/13/chartex" xmlns:cx8="http://schemas.microsoft.com/office/drawing/2016/5/14/chartex" xmlns:mc="http://schemas.openxmlformats.org/markup-compatibility/2006" xmlns:aink="http://schemas.microsoft.com/office/drawing/2016/ink" xmlns:am3d="http://schemas.microsoft.com/office/drawing/2017/model3d" xmlns:o="urn:schemas-microsoft-com:office:office" xmlns:oel="http://schemas.microsoft.com/office/2019/extlst" xmlns:r="http://schemas.openxmlformats.org/officeDocument/2006/relationships" xmlns:m="http://schemas.openxmlformats.org/officeDocument/2006/math" xmlns:v="urn:schemas-microsoft-com:vml" xmlns:wp14="http://schemas.microsoft.com/office/word/2010/wordprocessingDrawing" xmlns:wp="http://schemas.openxmlformats.org/drawingml/2006/wordprocessingDrawing" xmlns:w10="urn:schemas-microsoft-com:office:word" xmlns:w="http://schemas.openxmlformats.org/wordprocessingml/2006/main" xmlns:w14="http://schemas.microsoft.com/office/word/2010/wordml" xmlns:w15="http://schemas.microsoft.com/office/word/2012/wordml" xmlns:w16cex="http://schemas.microsoft.com/office/word/2018/wordml/cex" xmlns:w16cid="http://schemas.microsoft.com/office/word/2016/wordml/cid" xmlns:w16="http://schemas.microsoft.com/office/word/2018/wordml" xmlns:w16du="http://schemas.microsoft.com/office/word/2023/wordml/word16du" xmlns:w16sdtdh="http://schemas.microsoft.com/office/word/2020/wordml/sdtdatahash" xmlns:w16se="http://schemas.microsoft.com/office/word/2015/wordml/symex" xmlns:wpg="http://schemas.microsoft.com/office/word/2010/wordprocessingGroup" xmlns:wpi="http://schemas.microsoft.com/office/word/2010/wordprocessingInk" xmlns:wne="http://schemas.microsoft.com/office/word/2006/wordml" xmlns:wps="http://schemas.microsoft.com/office/word/2010/wordprocessingShape" mc:Ignorable="w14 w15 w16se w16cid w16 w16cex w16sdtdh w16du wp14">
   <w:footnote w:type="separator" w:id="-1">
     <w:p>
       <w:r>
@@ -2823,7 +2802,7 @@
 </file>
 
 <file path=word/numbering.xml><?xml version="1.0" encoding="utf-8"?>
-<w:numbering xmlns:wpc="http://schemas.microsoft.com/office/word/2010/wordprocessingCanvas" xmlns:cx="http://schemas.microsoft.com/office/drawing/2014/chartex" xmlns:mc="http://schemas.openxmlformats.org/markup-compatibility/2006" xmlns:o="urn:schemas-microsoft-com:office:office" xmlns:r="http://schemas.openxmlformats.org/officeDocument/2006/relationships" xmlns:m="http://schemas.openxmlformats.org/officeDocument/2006/math" xmlns:v="urn:schemas-microsoft-com:vml" xmlns:wp14="http://schemas.microsoft.com/office/word/2010/wordprocessingDrawing" xmlns:wp="http://schemas.openxmlformats.org/drawingml/2006/wordprocessingDrawing" xmlns:w10="urn:schemas-microsoft-com:office:word" xmlns:w="http://schemas.openxmlformats.org/wordprocessingml/2006/main" xmlns:w14="http://schemas.microsoft.com/office/word/2010/wordml" xmlns:w15="http://schemas.microsoft.com/office/word/2012/wordml" xmlns:w16se="http://schemas.microsoft.com/office/word/2015/wordml/symex" xmlns:wpg="http://schemas.microsoft.com/office/word/2010/wordprocessingGroup" xmlns:wpi="http://schemas.microsoft.com/office/word/2010/wordprocessingInk" xmlns:wne="http://schemas.microsoft.com/office/word/2006/wordml" xmlns:wps="http://schemas.microsoft.com/office/word/2010/wordprocessingShape" mc:Ignorable="w14 w15 w16se wp14">
+<w:numbering xmlns:wpc="http://schemas.microsoft.com/office/word/2010/wordprocessingCanvas" xmlns:cx="http://schemas.microsoft.com/office/drawing/2014/chartex" xmlns:cx1="http://schemas.microsoft.com/office/drawing/2015/9/8/chartex" xmlns:cx2="http://schemas.microsoft.com/office/drawing/2015/10/21/chartex" xmlns:cx3="http://schemas.microsoft.com/office/drawing/2016/5/9/chartex" xmlns:cx4="http://schemas.microsoft.com/office/drawing/2016/5/10/chartex" xmlns:cx5="http://schemas.microsoft.com/office/drawing/2016/5/11/chartex" xmlns:cx6="http://schemas.microsoft.com/office/drawing/2016/5/12/chartex" xmlns:cx7="http://schemas.microsoft.com/office/drawing/2016/5/13/chartex" xmlns:cx8="http://schemas.microsoft.com/office/drawing/2016/5/14/chartex" xmlns:mc="http://schemas.openxmlformats.org/markup-compatibility/2006" xmlns:aink="http://schemas.microsoft.com/office/drawing/2016/ink" xmlns:am3d="http://schemas.microsoft.com/office/drawing/2017/model3d" xmlns:o="urn:schemas-microsoft-com:office:office" xmlns:oel="http://schemas.microsoft.com/office/2019/extlst" xmlns:r="http://schemas.openxmlformats.org/officeDocument/2006/relationships" xmlns:m="http://schemas.openxmlformats.org/officeDocument/2006/math" xmlns:v="urn:schemas-microsoft-com:vml" xmlns:wp14="http://schemas.microsoft.com/office/word/2010/wordprocessingDrawing" xmlns:wp="http://schemas.openxmlformats.org/drawingml/2006/wordprocessingDrawing" xmlns:w10="urn:schemas-microsoft-com:office:word" xmlns:w="http://schemas.openxmlformats.org/wordprocessingml/2006/main" xmlns:w14="http://schemas.microsoft.com/office/word/2010/wordml" xmlns:w15="http://schemas.microsoft.com/office/word/2012/wordml" xmlns:w16cex="http://schemas.microsoft.com/office/word/2018/wordml/cex" xmlns:w16cid="http://schemas.microsoft.com/office/word/2016/wordml/cid" xmlns:w16="http://schemas.microsoft.com/office/word/2018/wordml" xmlns:w16du="http://schemas.microsoft.com/office/word/2023/wordml/word16du" xmlns:w16sdtdh="http://schemas.microsoft.com/office/word/2020/wordml/sdtdatahash" xmlns:w16se="http://schemas.microsoft.com/office/word/2015/wordml/symex" xmlns:wpg="http://schemas.microsoft.com/office/word/2010/wordprocessingGroup" xmlns:wpi="http://schemas.microsoft.com/office/word/2010/wordprocessingInk" xmlns:wne="http://schemas.microsoft.com/office/word/2006/wordml" xmlns:wps="http://schemas.microsoft.com/office/word/2010/wordprocessingShape" mc:Ignorable="w14 w15 w16se w16cid w16 w16cex w16sdtdh w16du wp14">
   <w:abstractNum w:abstractNumId="0" w15:restartNumberingAfterBreak="0">
     <w:nsid w:val="0000A990"/>
     <w:multiLevelType w:val="multilevel"/>
@@ -3064,25 +3043,25 @@
       </w:pPr>
     </w:lvl>
   </w:abstractNum>
-  <w:num w:numId="1">
+  <w:num w:numId="1" w16cid:durableId="1004673167">
     <w:abstractNumId w:val="0"/>
   </w:num>
-  <w:num w:numId="2">
+  <w:num w:numId="2" w16cid:durableId="736249887">
     <w:abstractNumId w:val="1"/>
   </w:num>
-  <w:num w:numId="3">
+  <w:num w:numId="3" w16cid:durableId="1869564431">
     <w:abstractNumId w:val="1"/>
   </w:num>
-  <w:num w:numId="4">
+  <w:num w:numId="4" w16cid:durableId="1459572209">
     <w:abstractNumId w:val="1"/>
   </w:num>
-  <w:num w:numId="5">
+  <w:num w:numId="5" w16cid:durableId="2059164133">
     <w:abstractNumId w:val="1"/>
   </w:num>
-  <w:num w:numId="6">
+  <w:num w:numId="6" w16cid:durableId="1690637381">
     <w:abstractNumId w:val="1"/>
   </w:num>
-  <w:num w:numId="7">
+  <w:num w:numId="7" w16cid:durableId="1452432754">
     <w:abstractNumId w:val="2"/>
     <w:lvlOverride w:ilvl="0">
       <w:startOverride w:val="1"/>
@@ -3112,14 +3091,14 @@
       <w:startOverride w:val="1"/>
     </w:lvlOverride>
   </w:num>
-  <w:num w:numId="8">
+  <w:num w:numId="8" w16cid:durableId="242181146">
     <w:abstractNumId w:val="1"/>
   </w:num>
 </w:numbering>
 </file>
 
 <file path=word/styles.xml><?xml version="1.0" encoding="utf-8"?>
-<w:styles xmlns:mc="http://schemas.openxmlformats.org/markup-compatibility/2006" xmlns:r="http://schemas.openxmlformats.org/officeDocument/2006/relationships" xmlns:w="http://schemas.openxmlformats.org/wordprocessingml/2006/main" xmlns:w14="http://schemas.microsoft.com/office/word/2010/wordml" xmlns:w15="http://schemas.microsoft.com/office/word/2012/wordml" xmlns:w16se="http://schemas.microsoft.com/office/word/2015/wordml/symex" mc:Ignorable="w14 w15 w16se">
+<w:styles xmlns:mc="http://schemas.openxmlformats.org/markup-compatibility/2006" xmlns:r="http://schemas.openxmlformats.org/officeDocument/2006/relationships" xmlns:w="http://schemas.openxmlformats.org/wordprocessingml/2006/main" xmlns:w14="http://schemas.microsoft.com/office/word/2010/wordml" xmlns:w15="http://schemas.microsoft.com/office/word/2012/wordml" xmlns:w16cex="http://schemas.microsoft.com/office/word/2018/wordml/cex" xmlns:w16cid="http://schemas.microsoft.com/office/word/2016/wordml/cid" xmlns:w16="http://schemas.microsoft.com/office/word/2018/wordml" xmlns:w16du="http://schemas.microsoft.com/office/word/2023/wordml/word16du" xmlns:w16sdtdh="http://schemas.microsoft.com/office/word/2020/wordml/sdtdatahash" xmlns:w16se="http://schemas.microsoft.com/office/word/2015/wordml/symex" mc:Ignorable="w14 w15 w16se w16cid w16 w16cex w16sdtdh w16du">
   <w:docDefaults>
     <w:rPrDefault>
       <w:rPr>
@@ -3135,7 +3114,7 @@
       </w:pPr>
     </w:pPrDefault>
   </w:docDefaults>
-  <w:latentStyles w:defLockedState="0" w:defUIPriority="0" w:defSemiHidden="0" w:defUnhideWhenUsed="0" w:defQFormat="0" w:count="371">
+  <w:latentStyles w:defLockedState="0" w:defUIPriority="0" w:defSemiHidden="0" w:defUnhideWhenUsed="0" w:defQFormat="0" w:count="376">
     <w:lsdException w:name="index 1" w:semiHidden="1" w:unhideWhenUsed="1"/>
     <w:lsdException w:name="index 7" w:semiHidden="1" w:unhideWhenUsed="1"/>
     <w:lsdException w:name="index 8" w:semiHidden="1" w:unhideWhenUsed="1"/>
@@ -3275,6 +3254,13 @@
     <w:lsdException w:name="Medium Shading 2"/>
     <w:lsdException w:name="Medium List 1"/>
     <w:lsdException w:name="Medium List 2"/>
+    <w:lsdException w:name="Medium Grid 1"/>
+    <w:lsdException w:name="Medium Grid 2"/>
+    <w:lsdException w:name="Medium Grid 3"/>
+    <w:lsdException w:name="Dark List"/>
+    <w:lsdException w:name="Colorful Shading"/>
+    <w:lsdException w:name="Colorful List"/>
+    <w:lsdException w:name="Colorful Grid"/>
     <w:lsdException w:name="Light Shading Accent 1"/>
     <w:lsdException w:name="Light List Accent 1"/>
     <w:lsdException w:name="Light Grid Accent 1"/>
@@ -3457,6 +3443,11 @@
     <w:lsdException w:name="List Table 5 Dark Accent 6" w:uiPriority="50"/>
     <w:lsdException w:name="List Table 6 Colorful Accent 6" w:uiPriority="51"/>
     <w:lsdException w:name="List Table 7 Colorful Accent 6" w:uiPriority="52"/>
+    <w:lsdException w:name="Mention" w:semiHidden="1" w:uiPriority="99" w:unhideWhenUsed="1"/>
+    <w:lsdException w:name="Smart Hyperlink" w:semiHidden="1" w:uiPriority="99" w:unhideWhenUsed="1"/>
+    <w:lsdException w:name="Hashtag" w:semiHidden="1" w:uiPriority="99" w:unhideWhenUsed="1"/>
+    <w:lsdException w:name="Unresolved Mention" w:semiHidden="1" w:uiPriority="99" w:unhideWhenUsed="1"/>
+    <w:lsdException w:name="Smart Link" w:semiHidden="1" w:uiPriority="99" w:unhideWhenUsed="1"/>
   </w:latentStyles>
   <w:style w:type="paragraph" w:default="1" w:styleId="Normal">
     <w:name w:val="Normal"/>
@@ -4241,6 +4232,15 @@
     <w:pPr>
       <w:spacing w:after="100"/>
       <w:ind w:left="480"/>
+    </w:pPr>
+  </w:style>
+  <w:style w:type="paragraph" w:styleId="ListParagraph">
+    <w:name w:val="List Paragraph"/>
+    <w:basedOn w:val="Normal"/>
+    <w:rsid w:val="00EA6CAD"/>
+    <w:pPr>
+      <w:ind w:left="720"/>
+      <w:contextualSpacing/>
     </w:pPr>
   </w:style>
 </w:styles>

</xml_diff>